<commit_message>
Added double-sided printing functionality and .pdf file name check functionality
</commit_message>
<xml_diff>
--- a/Docs/Doc 2.docx
+++ b/Docs/Doc 2.docx
@@ -4,7 +4,44 @@
   <w:body>
     <w:p>
       <w:r>
-        <w:t>Some words hehehehe</w:t>
+        <w:t>Document 2</w:t>
+      </w:r>
+      <w:r>
+        <w:t xml:space="preserve"> page 1</w:t>
+      </w:r>
+    </w:p>
+    <w:p/>
+    <w:p/>
+    <w:p/>
+    <w:p/>
+    <w:p/>
+    <w:p/>
+    <w:p/>
+    <w:p/>
+    <w:p/>
+    <w:p/>
+    <w:p/>
+    <w:p/>
+    <w:p/>
+    <w:p/>
+    <w:p/>
+    <w:p/>
+    <w:p/>
+    <w:p/>
+    <w:p/>
+    <w:p/>
+    <w:p/>
+    <w:p/>
+    <w:p/>
+    <w:p/>
+    <w:p/>
+    <w:p/>
+    <w:p/>
+    <w:p/>
+    <w:p>
+      <w:r>
+        <w:lastRenderedPageBreak/>
+        <w:t>Document 2 page 2</w:t>
       </w:r>
     </w:p>
     <w:sectPr>

</xml_diff>